<commit_message>
final update to application layer answers
</commit_message>
<xml_diff>
--- a/Notes/w4.docx
+++ b/Notes/w4.docx
@@ -117,23 +117,7 @@
           <w:sz w:val="20"/>
           <w:szCs w:val="20"/>
         </w:rPr>
-        <w:t xml:space="preserve">Examples: </w:t>
-      </w:r>
-      <w:proofErr w:type="spellStart"/>
-      <w:r>
-        <w:rPr>
-          <w:sz w:val="20"/>
-          <w:szCs w:val="20"/>
-        </w:rPr>
-        <w:t>BitTorrent</w:t>
-      </w:r>
-      <w:proofErr w:type="spellEnd"/>
-      <w:r>
-        <w:rPr>
-          <w:sz w:val="20"/>
-          <w:szCs w:val="20"/>
-        </w:rPr>
-        <w:t xml:space="preserve"> (file distribution) and Skype (VoIP / Voice Over IP)</w:t>
+        <w:t>Examples: BitTorrent (file distribution) and Skype (VoIP / Voice Over IP)</w:t>
       </w:r>
     </w:p>
     <w:p>
@@ -247,30 +231,14 @@
           <w:sz w:val="20"/>
           <w:szCs w:val="20"/>
         </w:rPr>
-        <w:t xml:space="preserve">pload </w:t>
-      </w:r>
-      <w:proofErr w:type="gramStart"/>
-      <w:r>
-        <w:rPr>
-          <w:sz w:val="20"/>
-          <w:szCs w:val="20"/>
-        </w:rPr>
-        <w:t>c</w:t>
-      </w:r>
-      <w:r>
-        <w:rPr>
-          <w:sz w:val="20"/>
-          <w:szCs w:val="20"/>
-        </w:rPr>
-        <w:t>apacity  |</w:t>
-      </w:r>
-      <w:proofErr w:type="gramEnd"/>
-      <w:r>
-        <w:rPr>
-          <w:sz w:val="20"/>
-          <w:szCs w:val="20"/>
-        </w:rPr>
-        <w:t xml:space="preserve">  </w:t>
+        <w:t>pload c</w:t>
+      </w:r>
+      <w:r>
+        <w:rPr>
+          <w:sz w:val="20"/>
+          <w:szCs w:val="20"/>
+        </w:rPr>
+        <w:t xml:space="preserve">apacity  |  </w:t>
       </w:r>
       <w:r>
         <w:rPr>
@@ -304,80 +272,60 @@
         </w:rPr>
         <w:t xml:space="preserve">= Peer </w:t>
       </w:r>
-      <w:proofErr w:type="spellStart"/>
       <w:r>
         <w:rPr>
           <w:i/>
           <w:sz w:val="20"/>
           <w:szCs w:val="20"/>
         </w:rPr>
+        <w:t xml:space="preserve">i </w:t>
+      </w:r>
+      <w:r>
+        <w:rPr>
+          <w:sz w:val="20"/>
+          <w:szCs w:val="20"/>
+        </w:rPr>
+        <w:t xml:space="preserve">upload capacity  |  </w:t>
+      </w:r>
+      <w:r>
+        <w:rPr>
+          <w:b/>
+          <w:sz w:val="20"/>
+          <w:szCs w:val="20"/>
+        </w:rPr>
+        <w:t>D</w:t>
+      </w:r>
+      <w:r>
+        <w:rPr>
+          <w:b/>
+          <w:sz w:val="20"/>
+          <w:szCs w:val="20"/>
+          <w:vertAlign w:val="subscript"/>
+        </w:rPr>
         <w:t>i</w:t>
       </w:r>
-      <w:proofErr w:type="spellEnd"/>
+      <w:r>
+        <w:rPr>
+          <w:b/>
+          <w:sz w:val="20"/>
+          <w:szCs w:val="20"/>
+        </w:rPr>
+        <w:t xml:space="preserve"> </w:t>
+      </w:r>
+      <w:r>
+        <w:rPr>
+          <w:sz w:val="20"/>
+          <w:szCs w:val="20"/>
+        </w:rPr>
+        <w:t xml:space="preserve">= Peer </w:t>
+      </w:r>
       <w:r>
         <w:rPr>
           <w:i/>
           <w:sz w:val="20"/>
           <w:szCs w:val="20"/>
         </w:rPr>
-        <w:t xml:space="preserve"> </w:t>
-      </w:r>
-      <w:r>
-        <w:rPr>
-          <w:sz w:val="20"/>
-          <w:szCs w:val="20"/>
-        </w:rPr>
-        <w:t xml:space="preserve">upload capacity  |  </w:t>
-      </w:r>
-      <w:r>
-        <w:rPr>
-          <w:b/>
-          <w:sz w:val="20"/>
-          <w:szCs w:val="20"/>
-        </w:rPr>
-        <w:t>D</w:t>
-      </w:r>
-      <w:r>
-        <w:rPr>
-          <w:b/>
-          <w:sz w:val="20"/>
-          <w:szCs w:val="20"/>
-          <w:vertAlign w:val="subscript"/>
-        </w:rPr>
-        <w:t>i</w:t>
-      </w:r>
-      <w:r>
-        <w:rPr>
-          <w:b/>
-          <w:sz w:val="20"/>
-          <w:szCs w:val="20"/>
-        </w:rPr>
-        <w:t xml:space="preserve"> </w:t>
-      </w:r>
-      <w:r>
-        <w:rPr>
-          <w:sz w:val="20"/>
-          <w:szCs w:val="20"/>
-        </w:rPr>
-        <w:t xml:space="preserve">= Peer </w:t>
-      </w:r>
-      <w:proofErr w:type="spellStart"/>
-      <w:r>
-        <w:rPr>
-          <w:i/>
-          <w:sz w:val="20"/>
-          <w:szCs w:val="20"/>
-        </w:rPr>
-        <w:t>i</w:t>
-      </w:r>
-      <w:proofErr w:type="spellEnd"/>
-      <w:r>
-        <w:rPr>
-          <w:i/>
-          <w:sz w:val="20"/>
-          <w:szCs w:val="20"/>
-        </w:rPr>
-        <w:t xml:space="preserve"> </w:t>
+        <w:t xml:space="preserve">i </w:t>
       </w:r>
       <w:r>
         <w:rPr>
@@ -628,7 +576,6 @@
         </w:rPr>
         <w:t xml:space="preserve">Minimum client download rate = </w:t>
       </w:r>
-      <w:proofErr w:type="spellStart"/>
       <w:r>
         <w:rPr>
           <w:b/>
@@ -646,7 +593,6 @@
         </w:rPr>
         <w:t>min</w:t>
       </w:r>
-      <w:proofErr w:type="spellEnd"/>
     </w:p>
     <w:p>
       <w:pPr>
@@ -673,16 +619,7 @@
           <w:sz w:val="20"/>
           <w:szCs w:val="20"/>
         </w:rPr>
-        <w:t xml:space="preserve">F / </w:t>
-      </w:r>
-      <w:proofErr w:type="spellStart"/>
-      <w:r>
-        <w:rPr>
-          <w:b/>
-          <w:sz w:val="20"/>
-          <w:szCs w:val="20"/>
-        </w:rPr>
-        <w:t>D</w:t>
+        <w:t>F / D</w:t>
       </w:r>
       <w:r>
         <w:rPr>
@@ -693,7 +630,6 @@
         </w:rPr>
         <w:t>min</w:t>
       </w:r>
-      <w:proofErr w:type="spellEnd"/>
     </w:p>
     <w:p>
       <w:pPr>
@@ -891,16 +827,7 @@
           <w:sz w:val="20"/>
           <w:szCs w:val="20"/>
         </w:rPr>
-        <w:t xml:space="preserve">F / </w:t>
-      </w:r>
-      <w:proofErr w:type="spellStart"/>
-      <w:r>
-        <w:rPr>
-          <w:b/>
-          <w:sz w:val="20"/>
-          <w:szCs w:val="20"/>
-        </w:rPr>
-        <w:t>d</w:t>
+        <w:t>F / d</w:t>
       </w:r>
       <w:r>
         <w:rPr>
@@ -911,7 +838,6 @@
         </w:rPr>
         <w:t>min</w:t>
       </w:r>
-      <w:proofErr w:type="spellEnd"/>
     </w:p>
     <w:p>
       <w:pPr>
@@ -946,18 +872,8 @@
           <w:sz w:val="20"/>
           <w:szCs w:val="20"/>
         </w:rPr>
-        <w:t xml:space="preserve">N*F </w:t>
-      </w:r>
-      <w:proofErr w:type="spellStart"/>
-      <w:r>
-        <w:rPr>
-          <w:b/>
-          <w:sz w:val="20"/>
-          <w:szCs w:val="20"/>
-        </w:rPr>
-        <w:t>bist</w:t>
-      </w:r>
-      <w:proofErr w:type="spellEnd"/>
+        <w:t>N*F bist</w:t>
+      </w:r>
     </w:p>
     <w:p>
       <w:pPr>
@@ -1030,16 +946,7 @@
           <w:sz w:val="20"/>
           <w:szCs w:val="20"/>
         </w:rPr>
-        <w:t xml:space="preserve">+ </w:t>
-      </w:r>
-      <w:proofErr w:type="gramStart"/>
-      <w:r>
-        <w:rPr>
-          <w:b/>
-          <w:sz w:val="20"/>
-          <w:szCs w:val="20"/>
-        </w:rPr>
-        <w:t>SUM( U</w:t>
+        <w:t>+ SUM( U</w:t>
       </w:r>
       <w:r>
         <w:rPr>
@@ -1048,17 +955,7 @@
           <w:szCs w:val="20"/>
           <w:vertAlign w:val="subscript"/>
         </w:rPr>
-        <w:t>i</w:t>
-      </w:r>
-      <w:proofErr w:type="gramEnd"/>
-      <w:r>
-        <w:rPr>
-          <w:b/>
-          <w:sz w:val="20"/>
-          <w:szCs w:val="20"/>
-          <w:vertAlign w:val="subscript"/>
-        </w:rPr>
-        <w:t xml:space="preserve"> </w:t>
+        <w:t xml:space="preserve">i </w:t>
       </w:r>
       <w:r>
         <w:rPr>
@@ -1194,17 +1091,8 @@
           <w:sz w:val="20"/>
           <w:szCs w:val="20"/>
         </w:rPr>
-        <w:t xml:space="preserve">Real P2P example: </w:t>
-      </w:r>
-      <w:proofErr w:type="spellStart"/>
-      <w:r>
-        <w:rPr>
-          <w:sz w:val="20"/>
-          <w:szCs w:val="20"/>
-        </w:rPr>
-        <w:t>BitTorrent</w:t>
-      </w:r>
-      <w:proofErr w:type="spellEnd"/>
+        <w:t>Real P2P example: BitTorrent</w:t>
+      </w:r>
     </w:p>
     <w:p>
       <w:pPr>
@@ -1542,21 +1430,12 @@
           <w:szCs w:val="20"/>
         </w:rPr>
       </w:pPr>
-      <w:proofErr w:type="spellStart"/>
-      <w:r>
-        <w:rPr>
-          <w:sz w:val="20"/>
-          <w:szCs w:val="20"/>
-        </w:rPr>
-        <w:t>BitTorrent</w:t>
-      </w:r>
-      <w:proofErr w:type="spellEnd"/>
-      <w:r>
-        <w:rPr>
-          <w:sz w:val="20"/>
-          <w:szCs w:val="20"/>
-        </w:rPr>
-        <w:t>: requesting, sending file chunks</w:t>
+      <w:r>
+        <w:rPr>
+          <w:sz w:val="20"/>
+          <w:szCs w:val="20"/>
+        </w:rPr>
+        <w:t>BitTorrent: requesting, sending file chunks</w:t>
       </w:r>
     </w:p>
     <w:p>
@@ -2033,23 +1912,7 @@
           <w:sz w:val="20"/>
           <w:szCs w:val="20"/>
         </w:rPr>
-        <w:t xml:space="preserve"> has (key, value) pairs, </w:t>
-      </w:r>
-      <w:proofErr w:type="spellStart"/>
-      <w:r>
-        <w:rPr>
-          <w:sz w:val="20"/>
-          <w:szCs w:val="20"/>
-        </w:rPr>
-        <w:t>e.g</w:t>
-      </w:r>
-      <w:proofErr w:type="spellEnd"/>
-      <w:r>
-        <w:rPr>
-          <w:sz w:val="20"/>
-          <w:szCs w:val="20"/>
-        </w:rPr>
-        <w:t>:</w:t>
+        <w:t xml:space="preserve"> has (key, value) pairs, e.g:</w:t>
       </w:r>
     </w:p>
     <w:p>
@@ -2328,23 +2191,7 @@
           <w:sz w:val="20"/>
           <w:szCs w:val="20"/>
         </w:rPr>
-        <w:t xml:space="preserve"> put (</w:t>
-      </w:r>
-      <w:proofErr w:type="spellStart"/>
-      <w:r>
-        <w:rPr>
-          <w:sz w:val="20"/>
-          <w:szCs w:val="20"/>
-        </w:rPr>
-        <w:t>key,value</w:t>
-      </w:r>
-      <w:proofErr w:type="spellEnd"/>
-      <w:r>
-        <w:rPr>
-          <w:sz w:val="20"/>
-          <w:szCs w:val="20"/>
-        </w:rPr>
-        <w:t>) in the peer</w:t>
+        <w:t xml:space="preserve"> put (key,value) in the peer</w:t>
       </w:r>
       <w:r>
         <w:rPr>
@@ -2393,15 +2240,7 @@
           <w:sz w:val="20"/>
           <w:szCs w:val="20"/>
         </w:rPr>
-        <w:t xml:space="preserve">How to convert key to an int: Use </w:t>
-      </w:r>
-      <w:proofErr w:type="gramStart"/>
-      <w:r>
-        <w:rPr>
-          <w:sz w:val="20"/>
-          <w:szCs w:val="20"/>
-        </w:rPr>
-        <w:t>hashing</w:t>
+        <w:t>How to convert key to an int: Use hashing</w:t>
       </w:r>
       <w:r>
         <w:rPr>
@@ -2410,7 +2249,6 @@
         </w:rPr>
         <w:t>.</w:t>
       </w:r>
-      <w:proofErr w:type="gramEnd"/>
     </w:p>
     <w:p>
       <w:pPr>
@@ -3406,43 +3244,7 @@
           <w:sz w:val="20"/>
           <w:szCs w:val="20"/>
         </w:rPr>
-        <w:t>O(</w:t>
-      </w:r>
-      <w:proofErr w:type="spellStart"/>
-      <w:r>
-        <w:rPr>
-          <w:b/>
-          <w:sz w:val="20"/>
-          <w:szCs w:val="20"/>
-        </w:rPr>
-        <w:t>LogN</w:t>
-      </w:r>
-      <w:proofErr w:type="spellEnd"/>
-      <w:r>
-        <w:rPr>
-          <w:b/>
-          <w:sz w:val="20"/>
-          <w:szCs w:val="20"/>
-        </w:rPr>
-        <w:t>) neighbours, O(</w:t>
-      </w:r>
-      <w:proofErr w:type="spellStart"/>
-      <w:r>
-        <w:rPr>
-          <w:b/>
-          <w:sz w:val="20"/>
-          <w:szCs w:val="20"/>
-        </w:rPr>
-        <w:t>LogN</w:t>
-      </w:r>
-      <w:proofErr w:type="spellEnd"/>
-      <w:r>
-        <w:rPr>
-          <w:b/>
-          <w:sz w:val="20"/>
-          <w:szCs w:val="20"/>
-        </w:rPr>
-        <w:t>) messages in query.</w:t>
+        <w:t>O(LogN) neighbours, O(LogN) messages in query.</w:t>
       </w:r>
     </w:p>
     <w:p>
@@ -3700,23 +3502,7 @@
           <w:sz w:val="20"/>
           <w:szCs w:val="20"/>
         </w:rPr>
-        <w:t xml:space="preserve"> Therefore, when a peer in the network is not uploading in return to our own peer uploading, </w:t>
-      </w:r>
-      <w:proofErr w:type="spellStart"/>
-      <w:r>
-        <w:rPr>
-          <w:sz w:val="20"/>
-          <w:szCs w:val="20"/>
-        </w:rPr>
-        <w:t>BitTorrent</w:t>
-      </w:r>
-      <w:proofErr w:type="spellEnd"/>
-      <w:r>
-        <w:rPr>
-          <w:sz w:val="20"/>
-          <w:szCs w:val="20"/>
-        </w:rPr>
-        <w:t xml:space="preserve"> program will choke the connection with the uncooperative peer and</w:t>
+        <w:t xml:space="preserve"> Therefore, when a peer in the network is not uploading in return to our own peer uploading, BitTorrent program will choke the connection with the uncooperative peer and</w:t>
       </w:r>
       <w:r>
         <w:rPr>
@@ -3739,18 +3525,8 @@
           <w:sz w:val="20"/>
           <w:szCs w:val="20"/>
         </w:rPr>
-        <w:t xml:space="preserve">Optimistic </w:t>
-      </w:r>
-      <w:proofErr w:type="spellStart"/>
-      <w:r>
-        <w:rPr>
-          <w:b/>
-          <w:sz w:val="20"/>
-          <w:szCs w:val="20"/>
-        </w:rPr>
-        <w:t>Unchoking</w:t>
-      </w:r>
-      <w:proofErr w:type="spellEnd"/>
+        <w:t>Optimistic Unchoking</w:t>
+      </w:r>
     </w:p>
     <w:p>
       <w:pPr>
@@ -3779,23 +3555,7 @@
           <w:sz w:val="20"/>
           <w:szCs w:val="20"/>
         </w:rPr>
-        <w:t xml:space="preserve">Another </w:t>
-      </w:r>
-      <w:proofErr w:type="spellStart"/>
-      <w:r>
-        <w:rPr>
-          <w:sz w:val="20"/>
-          <w:szCs w:val="20"/>
-        </w:rPr>
-        <w:t>def</w:t>
-      </w:r>
-      <w:proofErr w:type="spellEnd"/>
-      <w:r>
-        <w:rPr>
-          <w:sz w:val="20"/>
-          <w:szCs w:val="20"/>
-        </w:rPr>
-        <w:t xml:space="preserve">: </w:t>
+        <w:t xml:space="preserve">Another def: </w:t>
       </w:r>
       <w:r>
         <w:rPr>
@@ -3817,52 +3577,37 @@
     <w:p>
       <w:pPr>
         <w:rPr>
-          <w:sz w:val="20"/>
-          <w:szCs w:val="20"/>
-        </w:rPr>
-      </w:pPr>
-    </w:p>
-    <w:p>
-      <w:pPr>
-        <w:rPr>
-          <w:sz w:val="20"/>
-          <w:szCs w:val="20"/>
-        </w:rPr>
-      </w:pPr>
-    </w:p>
-    <w:p>
-      <w:pPr>
-        <w:rPr>
-          <w:sz w:val="20"/>
-          <w:szCs w:val="20"/>
-        </w:rPr>
-      </w:pPr>
-    </w:p>
-    <w:p>
-      <w:pPr>
-        <w:rPr>
-          <w:sz w:val="20"/>
-          <w:szCs w:val="20"/>
+          <w:rFonts w:ascii="Times New Roman" w:eastAsia="Times New Roman" w:hAnsi="Times New Roman" w:cs="Times New Roman"/>
+        </w:rPr>
+      </w:pPr>
+      <w:r>
+        <w:rPr>
+          <w:rFonts w:ascii="Helvetica Neue" w:eastAsia="Times New Roman" w:hAnsi="Helvetica Neue" w:cs="Times New Roman"/>
+          <w:color w:val="000000"/>
+          <w:sz w:val="20"/>
+          <w:szCs w:val="20"/>
+          <w:shd w:val="clear" w:color="auto" w:fill="FFFFFF"/>
+        </w:rPr>
+        <w:t>Note: Many people confuse speed rates with memory. Memories are always powers of 2, so a GigaBYTE of memory would be 1024 MegaBYTES. However, speeds are not powers of 2 and therefore a Gigabit is composed of 1000 Megabits.</w:t>
+      </w:r>
+    </w:p>
+    <w:p>
+      <w:pPr>
+        <w:rPr>
+          <w:sz w:val="20"/>
+          <w:szCs w:val="20"/>
+        </w:rPr>
+      </w:pPr>
+    </w:p>
+    <w:p>
+      <w:pPr>
+        <w:rPr>
+          <w:b/>
+          <w:color w:val="2E74B5" w:themeColor="accent1" w:themeShade="BF"/>
         </w:rPr>
       </w:pPr>
       <w:bookmarkStart w:id="0" w:name="_GoBack"/>
       <w:bookmarkEnd w:id="0"/>
-    </w:p>
-    <w:p>
-      <w:pPr>
-        <w:rPr>
-          <w:sz w:val="20"/>
-          <w:szCs w:val="20"/>
-        </w:rPr>
-      </w:pPr>
-    </w:p>
-    <w:p>
-      <w:pPr>
-        <w:rPr>
-          <w:b/>
-          <w:color w:val="2E74B5" w:themeColor="accent1" w:themeShade="BF"/>
-        </w:rPr>
-      </w:pPr>
       <w:r>
         <w:rPr>
           <w:b/>
@@ -4090,33 +3835,13 @@
         </w:rPr>
         <w:t xml:space="preserve"> network as giving us an “API” with one function: </w:t>
       </w:r>
-      <w:proofErr w:type="spellStart"/>
-      <w:proofErr w:type="gramStart"/>
-      <w:r>
-        <w:rPr>
-          <w:b/>
-          <w:sz w:val="20"/>
-          <w:szCs w:val="20"/>
-        </w:rPr>
-        <w:t>sendtohost</w:t>
-      </w:r>
-      <w:proofErr w:type="spellEnd"/>
-      <w:r>
-        <w:rPr>
-          <w:b/>
-          <w:sz w:val="20"/>
-          <w:szCs w:val="20"/>
-        </w:rPr>
-        <w:t>(</w:t>
-      </w:r>
-      <w:proofErr w:type="gramEnd"/>
-      <w:r>
-        <w:rPr>
-          <w:b/>
-          <w:sz w:val="20"/>
-          <w:szCs w:val="20"/>
-        </w:rPr>
-        <w:t>data, host)</w:t>
+      <w:r>
+        <w:rPr>
+          <w:b/>
+          <w:sz w:val="20"/>
+          <w:szCs w:val="20"/>
+        </w:rPr>
+        <w:t>sendtohost(data, host)</w:t>
       </w:r>
     </w:p>
     <w:p>
@@ -4242,23 +3967,7 @@
           <w:sz w:val="20"/>
           <w:szCs w:val="20"/>
         </w:rPr>
-        <w:t xml:space="preserve">breaks </w:t>
-      </w:r>
-      <w:proofErr w:type="spellStart"/>
-      <w:r>
-        <w:rPr>
-          <w:sz w:val="20"/>
-          <w:szCs w:val="20"/>
-        </w:rPr>
-        <w:t>msgs</w:t>
-      </w:r>
-      <w:proofErr w:type="spellEnd"/>
-      <w:r>
-        <w:rPr>
-          <w:sz w:val="20"/>
-          <w:szCs w:val="20"/>
-        </w:rPr>
-        <w:t xml:space="preserve"> into segments, passes to network layer</w:t>
+        <w:t>breaks msgs into segments, passes to network layer</w:t>
       </w:r>
     </w:p>
     <w:p>
@@ -4293,23 +4002,7 @@
           <w:sz w:val="20"/>
           <w:szCs w:val="20"/>
         </w:rPr>
-        <w:t xml:space="preserve"> into </w:t>
-      </w:r>
-      <w:proofErr w:type="spellStart"/>
-      <w:r>
-        <w:rPr>
-          <w:sz w:val="20"/>
-          <w:szCs w:val="20"/>
-        </w:rPr>
-        <w:t>msgs</w:t>
-      </w:r>
-      <w:proofErr w:type="spellEnd"/>
-      <w:r>
-        <w:rPr>
-          <w:sz w:val="20"/>
-          <w:szCs w:val="20"/>
-        </w:rPr>
-        <w:t>, passes to app layer.</w:t>
+        <w:t xml:space="preserve"> into msgs, passes to app layer.</w:t>
       </w:r>
     </w:p>
     <w:p>
@@ -5088,23 +4781,7 @@
                                 <w:sz w:val="18"/>
                                 <w:szCs w:val="18"/>
                               </w:rPr>
-                              <w:t xml:space="preserve">Checks </w:t>
-                            </w:r>
-                            <w:proofErr w:type="spellStart"/>
-                            <w:r>
-                              <w:rPr>
-                                <w:sz w:val="18"/>
-                                <w:szCs w:val="18"/>
-                              </w:rPr>
-                              <w:t>dest</w:t>
-                            </w:r>
-                            <w:proofErr w:type="spellEnd"/>
-                            <w:r>
-                              <w:rPr>
-                                <w:sz w:val="18"/>
-                                <w:szCs w:val="18"/>
-                              </w:rPr>
-                              <w:t xml:space="preserve"> port # in segment</w:t>
+                              <w:t>Checks dest port # in segment</w:t>
                             </w:r>
                           </w:p>
                           <w:p>
@@ -5205,25 +4882,7 @@
                                 <w:sz w:val="18"/>
                                 <w:szCs w:val="18"/>
                               </w:rPr>
-                              <w:t xml:space="preserve"> at </w:t>
-                            </w:r>
-                            <w:proofErr w:type="spellStart"/>
-                            <w:r>
-                              <w:rPr>
-                                <w:b/>
-                                <w:sz w:val="18"/>
-                                <w:szCs w:val="18"/>
-                              </w:rPr>
-                              <w:t>dest</w:t>
-                            </w:r>
-                            <w:proofErr w:type="spellEnd"/>
-                            <w:r>
-                              <w:rPr>
-                                <w:b/>
-                                <w:sz w:val="18"/>
-                                <w:szCs w:val="18"/>
-                              </w:rPr>
-                              <w:t>.</w:t>
+                              <w:t xml:space="preserve"> at dest.</w:t>
                             </w:r>
                           </w:p>
                           <w:p>
@@ -5248,25 +4907,7 @@
                                 <w:sz w:val="18"/>
                                 <w:szCs w:val="18"/>
                               </w:rPr>
-                              <w:t xml:space="preserve">Connection-Orientated </w:t>
-                            </w:r>
-                            <w:proofErr w:type="spellStart"/>
-                            <w:r>
-                              <w:rPr>
-                                <w:b/>
-                                <w:sz w:val="18"/>
-                                <w:szCs w:val="18"/>
-                              </w:rPr>
-                              <w:t>Demux</w:t>
-                            </w:r>
-                            <w:proofErr w:type="spellEnd"/>
-                            <w:r>
-                              <w:rPr>
-                                <w:b/>
-                                <w:sz w:val="18"/>
-                                <w:szCs w:val="18"/>
-                              </w:rPr>
-                              <w:t xml:space="preserve"> (TCP)</w:t>
+                              <w:t>Connection-Orientated Demux (TCP)</w:t>
                             </w:r>
                           </w:p>
                           <w:p>
@@ -5310,39 +4951,14 @@
                                 <w:sz w:val="18"/>
                                 <w:szCs w:val="18"/>
                               </w:rPr>
-                              <w:t xml:space="preserve"> (2) Source Port # (3) </w:t>
+                              <w:t xml:space="preserve"> (2) Source Port # (3) Dest IP (4) </w:t>
                             </w:r>
-                            <w:proofErr w:type="spellStart"/>
                             <w:r>
                               <w:rPr>
                                 <w:sz w:val="18"/>
                                 <w:szCs w:val="18"/>
                               </w:rPr>
-                              <w:t>Dest</w:t>
-                            </w:r>
-                            <w:proofErr w:type="spellEnd"/>
-                            <w:r>
-                              <w:rPr>
-                                <w:sz w:val="18"/>
-                                <w:szCs w:val="18"/>
-                              </w:rPr>
-                              <w:t xml:space="preserve"> IP (4) </w:t>
-                            </w:r>
-                            <w:proofErr w:type="spellStart"/>
-                            <w:r>
-                              <w:rPr>
-                                <w:sz w:val="18"/>
-                                <w:szCs w:val="18"/>
-                              </w:rPr>
-                              <w:t>Dest</w:t>
-                            </w:r>
-                            <w:proofErr w:type="spellEnd"/>
-                            <w:r>
-                              <w:rPr>
-                                <w:sz w:val="18"/>
-                                <w:szCs w:val="18"/>
-                              </w:rPr>
-                              <w:t xml:space="preserve"> Port #</w:t>
+                              <w:t>Dest Port #</w:t>
                             </w:r>
                           </w:p>
                           <w:p>
@@ -5360,21 +4976,12 @@
                                 <w:szCs w:val="18"/>
                               </w:rPr>
                             </w:pPr>
-                            <w:proofErr w:type="spellStart"/>
                             <w:r>
                               <w:rPr>
                                 <w:sz w:val="18"/>
                                 <w:szCs w:val="18"/>
                               </w:rPr>
-                              <w:t>Demux</w:t>
-                            </w:r>
-                            <w:proofErr w:type="spellEnd"/>
-                            <w:r>
-                              <w:rPr>
-                                <w:sz w:val="18"/>
-                                <w:szCs w:val="18"/>
-                              </w:rPr>
-                              <w:t>: receiver uses all 4 values to direct segment to appropriate socket.</w:t>
+                              <w:t>Demux: receiver uses all 4 values to direct segment to appropriate socket.</w:t>
                             </w:r>
                           </w:p>
                           <w:p>

</xml_diff>